<commit_message>
collaborated to complete algorithm plan
</commit_message>
<xml_diff>
--- a/Exam Prep - 2 - Good Times - Algorithm.docx
+++ b/Exam Prep - 2 - Good Times - Algorithm.docx
@@ -12,8 +12,6 @@
       <w:r>
         <w:t>Good Times</w:t>
       </w:r>
-      <w:bookmarkStart w:id="0" w:name="_GoBack"/>
-      <w:bookmarkEnd w:id="0"/>
     </w:p>
     <w:p>
       <w:pPr>
@@ -122,32 +120,54 @@
     <w:p>
       <w:pPr>
         <w:pStyle w:val="Body"/>
-      </w:pPr>
+        <w:numPr>
+          <w:ilvl w:val="0"/>
+          <w:numId w:val="2"/>
+        </w:numPr>
+        <w:rPr>
+          <w:rFonts w:ascii="Arial Unicode MS" w:hAnsi="Arial Unicode MS"/>
+          <w:bdr w:val="none" w:sz="0" w:space="0" w:color="auto"/>
+        </w:rPr>
+      </w:pPr>
+      <w:r>
+        <w:rPr>
+          <w:rFonts w:ascii="Arial Unicode MS" w:hAnsi="Arial Unicode MS" w:hint="eastAsia"/>
+        </w:rPr>
+        <w:t>Take the input, first make sure it is between 0000, and 2359 inclusive</w:t>
+      </w:r>
     </w:p>
     <w:p>
       <w:pPr>
         <w:pStyle w:val="Body"/>
         <w:numPr>
-          <w:ilvl w:val="0"/>
-          <w:numId w:val="1"/>
+          <w:ilvl w:val="1"/>
+          <w:numId w:val="2"/>
         </w:numPr>
-      </w:pPr>
-      <w:r>
         <w:rPr>
           <w:rFonts w:ascii="Arial Unicode MS" w:hAnsi="Arial Unicode MS"/>
         </w:rPr>
-        <w:t>first line</w:t>
+      </w:pPr>
+      <w:r>
+        <w:rPr>
+          <w:rFonts w:ascii="Arial Unicode MS" w:hAnsi="Arial Unicode MS" w:hint="eastAsia"/>
+        </w:rPr>
+        <w:t>make sure the last two digits are between 00 and 59 inclusive</w:t>
       </w:r>
     </w:p>
     <w:p>
       <w:pPr>
         <w:pStyle w:val="Body"/>
-      </w:pPr>
-    </w:p>
-    <w:p>
-      <w:pPr>
-        <w:pStyle w:val="Body"/>
-      </w:pPr>
+        <w:numPr>
+          <w:ilvl w:val="2"/>
+          <w:numId w:val="2"/>
+        </w:numPr>
+      </w:pPr>
+      <w:r>
+        <w:rPr>
+          <w:rFonts w:ascii="Arial Unicode MS" w:hAnsi="Arial Unicode MS" w:hint="eastAsia"/>
+        </w:rPr>
+        <w:t>prompt again for input</w:t>
+      </w:r>
     </w:p>
     <w:p>
       <w:pPr>
@@ -163,32 +183,72 @@
     <w:p>
       <w:pPr>
         <w:pStyle w:val="Body"/>
-      </w:pPr>
+        <w:numPr>
+          <w:ilvl w:val="0"/>
+          <w:numId w:val="2"/>
+        </w:numPr>
+        <w:rPr>
+          <w:rFonts w:ascii="Arial Unicode MS" w:hAnsi="Arial Unicode MS"/>
+          <w:bdr w:val="none" w:sz="0" w:space="0" w:color="auto"/>
+        </w:rPr>
+      </w:pPr>
+      <w:r>
+        <w:rPr>
+          <w:rFonts w:ascii="Arial Unicode MS" w:hAnsi="Arial Unicode MS" w:hint="eastAsia"/>
+        </w:rPr>
+        <w:t>Have dictionary of time values with [String : Int]</w:t>
+      </w:r>
     </w:p>
     <w:p>
       <w:pPr>
         <w:pStyle w:val="Body"/>
         <w:numPr>
           <w:ilvl w:val="0"/>
-          <w:numId w:val="1"/>
+          <w:numId w:val="2"/>
         </w:numPr>
-      </w:pPr>
-      <w:r>
         <w:rPr>
-          <w:rFonts w:ascii="Arial Unicode MS" w:hAnsi="Arial Unicode MS"/>
+          <w:rFonts w:ascii="Arial Unicode MS" w:hAnsi="Arial Unicode MS" w:hint="eastAsia"/>
         </w:rPr>
-        <w:t>first line</w:t>
+      </w:pPr>
+      <w:r>
+        <w:rPr>
+          <w:rFonts w:ascii="Arial Unicode MS" w:hAnsi="Arial Unicode MS" w:hint="eastAsia"/>
+        </w:rPr>
+        <w:t>Set Ottawa and Toronto time</w:t>
       </w:r>
     </w:p>
     <w:p>
       <w:pPr>
         <w:pStyle w:val="Body"/>
-      </w:pPr>
+        <w:numPr>
+          <w:ilvl w:val="0"/>
+          <w:numId w:val="2"/>
+        </w:numPr>
+        <w:rPr>
+          <w:rFonts w:ascii="Arial Unicode MS" w:hAnsi="Arial Unicode MS" w:hint="eastAsia"/>
+        </w:rPr>
+      </w:pPr>
+      <w:r>
+        <w:rPr>
+          <w:rFonts w:ascii="Arial Unicode MS" w:hAnsi="Arial Unicode MS" w:hint="eastAsia"/>
+        </w:rPr>
+        <w:t>Use modulus 24 when adding hour because of overflow past 24</w:t>
+      </w:r>
     </w:p>
     <w:p>
       <w:pPr>
         <w:pStyle w:val="Body"/>
-      </w:pPr>
+        <w:numPr>
+          <w:ilvl w:val="0"/>
+          <w:numId w:val="2"/>
+        </w:numPr>
+      </w:pPr>
+      <w:r>
+        <w:rPr>
+          <w:rFonts w:ascii="Arial Unicode MS" w:hAnsi="Arial Unicode MS" w:hint="eastAsia"/>
+        </w:rPr>
+        <w:t>For the 30 minute increment with St. John’s isolate the minutes, add 30, add the result/60 to the hour, then mod 60 the minute</w:t>
+      </w:r>
     </w:p>
     <w:p>
       <w:pPr>
@@ -204,52 +264,19 @@
     <w:p>
       <w:pPr>
         <w:pStyle w:val="Body"/>
-      </w:pPr>
-    </w:p>
-    <w:p>
-      <w:pPr>
-        <w:pStyle w:val="Body"/>
         <w:numPr>
           <w:ilvl w:val="0"/>
-          <w:numId w:val="1"/>
+          <w:numId w:val="3"/>
         </w:numPr>
       </w:pPr>
       <w:r>
         <w:rPr>
           <w:rFonts w:ascii="Arial Unicode MS" w:hAnsi="Arial Unicode MS"/>
         </w:rPr>
-        <w:t>first line</w:t>
-      </w:r>
-    </w:p>
-    <w:p>
-      <w:pPr>
-        <w:pStyle w:val="Body"/>
-      </w:pPr>
-    </w:p>
-    <w:p>
-      <w:pPr>
-        <w:pStyle w:val="Body"/>
-      </w:pPr>
-    </w:p>
-    <w:p>
-      <w:pPr>
-        <w:pStyle w:val="Body"/>
-      </w:pPr>
-    </w:p>
-    <w:p>
-      <w:pPr>
-        <w:pStyle w:val="Body"/>
-      </w:pPr>
-    </w:p>
-    <w:p>
-      <w:pPr>
-        <w:pStyle w:val="Body"/>
-      </w:pPr>
-    </w:p>
-    <w:p>
-      <w:pPr>
-        <w:pStyle w:val="Body"/>
-      </w:pPr>
+        <w:t>Iterate through the dictionary and print it out</w:t>
+      </w:r>
+      <w:bookmarkStart w:id="0" w:name="_GoBack"/>
+      <w:bookmarkEnd w:id="0"/>
     </w:p>
     <w:sectPr>
       <w:headerReference w:type="default" r:id="rId7"/>
@@ -544,8 +571,240 @@
       </w:rPr>
     </w:lvl>
   </w:abstractNum>
+  <w:abstractNum w:abstractNumId="1">
+    <w:nsid w:val="41FD3699"/>
+    <w:multiLevelType w:val="hybridMultilevel"/>
+    <w:tmpl w:val="BEB23F00"/>
+    <w:lvl w:ilvl="0" w:tplc="04090001">
+      <w:start w:val="1"/>
+      <w:numFmt w:val="bullet"/>
+      <w:lvlText w:val=""/>
+      <w:lvlJc w:val="left"/>
+      <w:pPr>
+        <w:ind w:left="720" w:hanging="360"/>
+      </w:pPr>
+      <w:rPr>
+        <w:rFonts w:ascii="Symbol" w:hAnsi="Symbol" w:hint="default"/>
+      </w:rPr>
+    </w:lvl>
+    <w:lvl w:ilvl="1" w:tplc="04090003">
+      <w:start w:val="1"/>
+      <w:numFmt w:val="bullet"/>
+      <w:lvlText w:val="o"/>
+      <w:lvlJc w:val="left"/>
+      <w:pPr>
+        <w:ind w:left="1440" w:hanging="360"/>
+      </w:pPr>
+      <w:rPr>
+        <w:rFonts w:ascii="Courier New" w:hAnsi="Courier New" w:cs="Courier New" w:hint="default"/>
+      </w:rPr>
+    </w:lvl>
+    <w:lvl w:ilvl="2" w:tplc="04090005">
+      <w:start w:val="1"/>
+      <w:numFmt w:val="bullet"/>
+      <w:lvlText w:val=""/>
+      <w:lvlJc w:val="left"/>
+      <w:pPr>
+        <w:ind w:left="2160" w:hanging="360"/>
+      </w:pPr>
+      <w:rPr>
+        <w:rFonts w:ascii="Wingdings" w:hAnsi="Wingdings" w:hint="default"/>
+      </w:rPr>
+    </w:lvl>
+    <w:lvl w:ilvl="3" w:tplc="04090001" w:tentative="1">
+      <w:start w:val="1"/>
+      <w:numFmt w:val="bullet"/>
+      <w:lvlText w:val=""/>
+      <w:lvlJc w:val="left"/>
+      <w:pPr>
+        <w:ind w:left="2880" w:hanging="360"/>
+      </w:pPr>
+      <w:rPr>
+        <w:rFonts w:ascii="Symbol" w:hAnsi="Symbol" w:hint="default"/>
+      </w:rPr>
+    </w:lvl>
+    <w:lvl w:ilvl="4" w:tplc="04090003" w:tentative="1">
+      <w:start w:val="1"/>
+      <w:numFmt w:val="bullet"/>
+      <w:lvlText w:val="o"/>
+      <w:lvlJc w:val="left"/>
+      <w:pPr>
+        <w:ind w:left="3600" w:hanging="360"/>
+      </w:pPr>
+      <w:rPr>
+        <w:rFonts w:ascii="Courier New" w:hAnsi="Courier New" w:cs="Courier New" w:hint="default"/>
+      </w:rPr>
+    </w:lvl>
+    <w:lvl w:ilvl="5" w:tplc="04090005" w:tentative="1">
+      <w:start w:val="1"/>
+      <w:numFmt w:val="bullet"/>
+      <w:lvlText w:val=""/>
+      <w:lvlJc w:val="left"/>
+      <w:pPr>
+        <w:ind w:left="4320" w:hanging="360"/>
+      </w:pPr>
+      <w:rPr>
+        <w:rFonts w:ascii="Wingdings" w:hAnsi="Wingdings" w:hint="default"/>
+      </w:rPr>
+    </w:lvl>
+    <w:lvl w:ilvl="6" w:tplc="04090001" w:tentative="1">
+      <w:start w:val="1"/>
+      <w:numFmt w:val="bullet"/>
+      <w:lvlText w:val=""/>
+      <w:lvlJc w:val="left"/>
+      <w:pPr>
+        <w:ind w:left="5040" w:hanging="360"/>
+      </w:pPr>
+      <w:rPr>
+        <w:rFonts w:ascii="Symbol" w:hAnsi="Symbol" w:hint="default"/>
+      </w:rPr>
+    </w:lvl>
+    <w:lvl w:ilvl="7" w:tplc="04090003" w:tentative="1">
+      <w:start w:val="1"/>
+      <w:numFmt w:val="bullet"/>
+      <w:lvlText w:val="o"/>
+      <w:lvlJc w:val="left"/>
+      <w:pPr>
+        <w:ind w:left="5760" w:hanging="360"/>
+      </w:pPr>
+      <w:rPr>
+        <w:rFonts w:ascii="Courier New" w:hAnsi="Courier New" w:cs="Courier New" w:hint="default"/>
+      </w:rPr>
+    </w:lvl>
+    <w:lvl w:ilvl="8" w:tplc="04090005" w:tentative="1">
+      <w:start w:val="1"/>
+      <w:numFmt w:val="bullet"/>
+      <w:lvlText w:val=""/>
+      <w:lvlJc w:val="left"/>
+      <w:pPr>
+        <w:ind w:left="6480" w:hanging="360"/>
+      </w:pPr>
+      <w:rPr>
+        <w:rFonts w:ascii="Wingdings" w:hAnsi="Wingdings" w:hint="default"/>
+      </w:rPr>
+    </w:lvl>
+  </w:abstractNum>
+  <w:abstractNum w:abstractNumId="2">
+    <w:nsid w:val="562B6DBF"/>
+    <w:multiLevelType w:val="hybridMultilevel"/>
+    <w:tmpl w:val="1B62CA2E"/>
+    <w:lvl w:ilvl="0" w:tplc="04090001">
+      <w:start w:val="1"/>
+      <w:numFmt w:val="bullet"/>
+      <w:lvlText w:val=""/>
+      <w:lvlJc w:val="left"/>
+      <w:pPr>
+        <w:ind w:left="720" w:hanging="360"/>
+      </w:pPr>
+      <w:rPr>
+        <w:rFonts w:ascii="Symbol" w:hAnsi="Symbol" w:hint="default"/>
+      </w:rPr>
+    </w:lvl>
+    <w:lvl w:ilvl="1" w:tplc="04090003" w:tentative="1">
+      <w:start w:val="1"/>
+      <w:numFmt w:val="bullet"/>
+      <w:lvlText w:val="o"/>
+      <w:lvlJc w:val="left"/>
+      <w:pPr>
+        <w:ind w:left="1440" w:hanging="360"/>
+      </w:pPr>
+      <w:rPr>
+        <w:rFonts w:ascii="Courier New" w:hAnsi="Courier New" w:cs="Courier New" w:hint="default"/>
+      </w:rPr>
+    </w:lvl>
+    <w:lvl w:ilvl="2" w:tplc="04090005" w:tentative="1">
+      <w:start w:val="1"/>
+      <w:numFmt w:val="bullet"/>
+      <w:lvlText w:val=""/>
+      <w:lvlJc w:val="left"/>
+      <w:pPr>
+        <w:ind w:left="2160" w:hanging="360"/>
+      </w:pPr>
+      <w:rPr>
+        <w:rFonts w:ascii="Wingdings" w:hAnsi="Wingdings" w:hint="default"/>
+      </w:rPr>
+    </w:lvl>
+    <w:lvl w:ilvl="3" w:tplc="04090001" w:tentative="1">
+      <w:start w:val="1"/>
+      <w:numFmt w:val="bullet"/>
+      <w:lvlText w:val=""/>
+      <w:lvlJc w:val="left"/>
+      <w:pPr>
+        <w:ind w:left="2880" w:hanging="360"/>
+      </w:pPr>
+      <w:rPr>
+        <w:rFonts w:ascii="Symbol" w:hAnsi="Symbol" w:hint="default"/>
+      </w:rPr>
+    </w:lvl>
+    <w:lvl w:ilvl="4" w:tplc="04090003" w:tentative="1">
+      <w:start w:val="1"/>
+      <w:numFmt w:val="bullet"/>
+      <w:lvlText w:val="o"/>
+      <w:lvlJc w:val="left"/>
+      <w:pPr>
+        <w:ind w:left="3600" w:hanging="360"/>
+      </w:pPr>
+      <w:rPr>
+        <w:rFonts w:ascii="Courier New" w:hAnsi="Courier New" w:cs="Courier New" w:hint="default"/>
+      </w:rPr>
+    </w:lvl>
+    <w:lvl w:ilvl="5" w:tplc="04090005" w:tentative="1">
+      <w:start w:val="1"/>
+      <w:numFmt w:val="bullet"/>
+      <w:lvlText w:val=""/>
+      <w:lvlJc w:val="left"/>
+      <w:pPr>
+        <w:ind w:left="4320" w:hanging="360"/>
+      </w:pPr>
+      <w:rPr>
+        <w:rFonts w:ascii="Wingdings" w:hAnsi="Wingdings" w:hint="default"/>
+      </w:rPr>
+    </w:lvl>
+    <w:lvl w:ilvl="6" w:tplc="04090001" w:tentative="1">
+      <w:start w:val="1"/>
+      <w:numFmt w:val="bullet"/>
+      <w:lvlText w:val=""/>
+      <w:lvlJc w:val="left"/>
+      <w:pPr>
+        <w:ind w:left="5040" w:hanging="360"/>
+      </w:pPr>
+      <w:rPr>
+        <w:rFonts w:ascii="Symbol" w:hAnsi="Symbol" w:hint="default"/>
+      </w:rPr>
+    </w:lvl>
+    <w:lvl w:ilvl="7" w:tplc="04090003" w:tentative="1">
+      <w:start w:val="1"/>
+      <w:numFmt w:val="bullet"/>
+      <w:lvlText w:val="o"/>
+      <w:lvlJc w:val="left"/>
+      <w:pPr>
+        <w:ind w:left="5760" w:hanging="360"/>
+      </w:pPr>
+      <w:rPr>
+        <w:rFonts w:ascii="Courier New" w:hAnsi="Courier New" w:cs="Courier New" w:hint="default"/>
+      </w:rPr>
+    </w:lvl>
+    <w:lvl w:ilvl="8" w:tplc="04090005" w:tentative="1">
+      <w:start w:val="1"/>
+      <w:numFmt w:val="bullet"/>
+      <w:lvlText w:val=""/>
+      <w:lvlJc w:val="left"/>
+      <w:pPr>
+        <w:ind w:left="6480" w:hanging="360"/>
+      </w:pPr>
+      <w:rPr>
+        <w:rFonts w:ascii="Wingdings" w:hAnsi="Wingdings" w:hint="default"/>
+      </w:rPr>
+    </w:lvl>
+  </w:abstractNum>
   <w:num w:numId="1">
     <w:abstractNumId w:val="0"/>
+  </w:num>
+  <w:num w:numId="2">
+    <w:abstractNumId w:val="1"/>
+  </w:num>
+  <w:num w:numId="3">
+    <w:abstractNumId w:val="2"/>
   </w:num>
 </w:numbering>
 </file>

</xml_diff>